<commit_message>
update data and writing
update data and writing
</commit_message>
<xml_diff>
--- a/Writing/Submit/OCNMS otter-kelp-invert submit.docx
+++ b/Writing/Submit/OCNMS otter-kelp-invert submit.docx
@@ -77,6 +77,15 @@
           <w:rFonts w:ascii="Times" w:hAnsi="Times" w:cs="Times New Roman"/>
           <w:sz w:val="24"/>
           <w:szCs w:val="24"/>
+          <w:vertAlign w:val="superscript"/>
+        </w:rPr>
+        <w:t>*</w:t>
+      </w:r>
+      <w:r>
+        <w:rPr>
+          <w:rFonts w:ascii="Times" w:hAnsi="Times" w:cs="Times New Roman"/>
+          <w:sz w:val="24"/>
+          <w:szCs w:val="24"/>
         </w:rPr>
         <w:t xml:space="preserve">, </w:t>
       </w:r>
@@ -564,36 +573,28 @@
         <w:spacing w:line="480" w:lineRule="auto"/>
         <w:contextualSpacing/>
         <w:rPr>
-          <w:rFonts w:ascii="Times" w:hAnsi="Times" w:cs="Times New Roman"/>
-          <w:sz w:val="24"/>
-          <w:szCs w:val="24"/>
-        </w:rPr>
-      </w:pPr>
-      <w:r>
-        <w:rPr>
-          <w:rFonts w:ascii="Times" w:hAnsi="Times" w:cs="Times New Roman"/>
-          <w:sz w:val="24"/>
-          <w:szCs w:val="24"/>
-          <w:vertAlign w:val="superscript"/>
-        </w:rPr>
-        <w:t>5</w:t>
-      </w:r>
-      <w:r>
-        <w:rPr>
-          <w:rFonts w:ascii="Times" w:hAnsi="Times"/>
-          <w:sz w:val="24"/>
-          <w:szCs w:val="24"/>
-        </w:rPr>
-        <w:t xml:space="preserve"> </w:t>
-      </w:r>
-      <w:r>
-        <w:rPr>
           <w:rStyle w:val="current-selection"/>
           <w:rFonts w:ascii="Times" w:hAnsi="Times"/>
           <w:sz w:val="24"/>
           <w:szCs w:val="24"/>
         </w:rPr>
-        <w:t xml:space="preserve">Washington State Department of Natural Resources, </w:t>
+      </w:pPr>
+      <w:r>
+        <w:rPr>
+          <w:rFonts w:ascii="Times" w:hAnsi="Times" w:cs="Times New Roman"/>
+          <w:sz w:val="24"/>
+          <w:szCs w:val="24"/>
+          <w:vertAlign w:val="superscript"/>
+        </w:rPr>
+        <w:t>5</w:t>
+      </w:r>
+      <w:r>
+        <w:rPr>
+          <w:rFonts w:ascii="Times" w:hAnsi="Times"/>
+          <w:sz w:val="24"/>
+          <w:szCs w:val="24"/>
+        </w:rPr>
+        <w:t xml:space="preserve"> </w:t>
       </w:r>
       <w:r>
         <w:rPr>
@@ -602,7 +603,7 @@
           <w:sz w:val="24"/>
           <w:szCs w:val="24"/>
         </w:rPr>
-        <w:t xml:space="preserve">1111 Washington St. SE, </w:t>
+        <w:t xml:space="preserve">Washington State Department of Natural Resources, </w:t>
       </w:r>
       <w:r>
         <w:rPr>
@@ -611,7 +612,7 @@
           <w:sz w:val="24"/>
           <w:szCs w:val="24"/>
         </w:rPr>
-        <w:t xml:space="preserve">Olympia, WA, </w:t>
+        <w:t xml:space="preserve">1111 Washington St. SE, </w:t>
       </w:r>
       <w:r>
         <w:rPr>
@@ -620,7 +621,7 @@
           <w:sz w:val="24"/>
           <w:szCs w:val="24"/>
         </w:rPr>
-        <w:t xml:space="preserve">98501 </w:t>
+        <w:t xml:space="preserve">Olympia, WA, </w:t>
       </w:r>
       <w:r>
         <w:rPr>
@@ -629,7 +630,36 @@
           <w:sz w:val="24"/>
           <w:szCs w:val="24"/>
         </w:rPr>
+        <w:t xml:space="preserve">98501 </w:t>
+      </w:r>
+      <w:r>
+        <w:rPr>
+          <w:rStyle w:val="current-selection"/>
+          <w:rFonts w:ascii="Times" w:hAnsi="Times"/>
+          <w:sz w:val="24"/>
+          <w:szCs w:val="24"/>
+        </w:rPr>
         <w:t>USA</w:t>
+      </w:r>
+    </w:p>
+    <w:p>
+      <w:pPr>
+        <w:spacing w:line="480" w:lineRule="auto"/>
+        <w:contextualSpacing/>
+        <w:rPr>
+          <w:rFonts w:ascii="Times" w:hAnsi="Times" w:cs="Times New Roman"/>
+          <w:sz w:val="24"/>
+          <w:szCs w:val="24"/>
+        </w:rPr>
+      </w:pPr>
+      <w:r>
+        <w:rPr>
+          <w:rStyle w:val="current-selection"/>
+          <w:rFonts w:ascii="Times" w:hAnsi="Times"/>
+          <w:sz w:val="24"/>
+          <w:szCs w:val="24"/>
+        </w:rPr>
+        <w:t>*Contact information: ole.shelton@noaa.gov, 206-860-3209</w:t>
       </w:r>
       <w:r>
         <w:rPr>
@@ -29368,10 +29398,18 @@
         </w:rPr>
         <w:lastRenderedPageBreak/>
         <w:drawing>
-          <wp:inline distT="0" distB="0" distL="0" distR="0" wp14:anchorId="504A8F28" wp14:editId="07B37D2F">
-            <wp:extent cx="6400800" cy="3200400"/>
+          <wp:anchor distT="0" distB="0" distL="114300" distR="114300" simplePos="0" relativeHeight="251658240" behindDoc="0" locked="0" layoutInCell="1" allowOverlap="1" wp14:anchorId="00479019" wp14:editId="23591CAE">
+            <wp:simplePos x="0" y="0"/>
+            <wp:positionH relativeFrom="margin">
+              <wp:posOffset>-436880</wp:posOffset>
+            </wp:positionH>
+            <wp:positionV relativeFrom="margin">
+              <wp:posOffset>83820</wp:posOffset>
+            </wp:positionV>
+            <wp:extent cx="6858000" cy="3429000"/>
             <wp:effectExtent l="0" t="0" r="0" b="0"/>
-            <wp:docPr id="2" name="Picture 2"/>
+            <wp:wrapSquare wrapText="bothSides"/>
+            <wp:docPr id="7" name="Picture 7"/>
             <wp:cNvGraphicFramePr>
               <a:graphicFrameLocks xmlns:a="http://schemas.openxmlformats.org/drawingml/2006/main" noChangeAspect="1"/>
             </wp:cNvGraphicFramePr>
@@ -29379,11 +29417,11 @@
               <a:graphicData uri="http://schemas.openxmlformats.org/drawingml/2006/picture">
                 <pic:pic xmlns:pic="http://schemas.openxmlformats.org/drawingml/2006/picture">
                   <pic:nvPicPr>
-                    <pic:cNvPr id="2" name="Fig 5 MDS invert community 1987-1995-2015 Manhattan for pub copy.pdf"/>
+                    <pic:cNvPr id="7" name="Fig 5 MDS invert community 1987-1995-2015 Manhattan for pub copy.jpg"/>
                     <pic:cNvPicPr/>
                   </pic:nvPicPr>
                   <pic:blipFill>
-                    <a:blip r:embed="rId13">
+                    <a:blip r:embed="rId13" cstate="print">
                       <a:extLst>
                         <a:ext uri="{28A0092B-C50C-407E-A947-70E740481C1C}">
                           <a14:useLocalDpi xmlns:a14="http://schemas.microsoft.com/office/drawing/2010/main" val="0"/>
@@ -29397,7 +29435,7 @@
                   <pic:spPr>
                     <a:xfrm>
                       <a:off x="0" y="0"/>
-                      <a:ext cx="6400800" cy="3200400"/>
+                      <a:ext cx="6858000" cy="3429000"/>
                     </a:xfrm>
                     <a:prstGeom prst="rect">
                       <a:avLst/>
@@ -29406,7 +29444,7 @@
                 </pic:pic>
               </a:graphicData>
             </a:graphic>
-          </wp:inline>
+          </wp:anchor>
         </w:drawing>
       </w:r>
     </w:p>
@@ -29420,8 +29458,6 @@
           <w:szCs w:val="24"/>
         </w:rPr>
       </w:pPr>
-      <w:bookmarkStart w:id="0" w:name="_GoBack"/>
-      <w:bookmarkEnd w:id="0"/>
     </w:p>
     <w:p>
       <w:pPr>
@@ -29741,6 +29777,8 @@
       <w:pPr>
         <w:pStyle w:val="FootnoteText"/>
       </w:pPr>
+      <w:bookmarkStart w:id="0" w:name="_GoBack"/>
+      <w:bookmarkEnd w:id="0"/>
     </w:p>
   </w:footnote>
 </w:footnotes>
@@ -31581,7 +31619,7 @@
 </file>
 
 <file path=customXml/itemProps1.xml><?xml version="1.0" encoding="utf-8"?>
-<ds:datastoreItem xmlns:ds="http://schemas.openxmlformats.org/officeDocument/2006/customXml" ds:itemID="{2287488C-1311-4D4A-8ACD-C7289A143AF8}">
+<ds:datastoreItem xmlns:ds="http://schemas.openxmlformats.org/officeDocument/2006/customXml" ds:itemID="{3EDF13DA-9088-8B49-A94F-84BF8E303682}">
   <ds:schemaRefs>
     <ds:schemaRef ds:uri="http://schemas.openxmlformats.org/officeDocument/2006/bibliography"/>
   </ds:schemaRefs>

</xml_diff>